<commit_message>
Interfaccia dei manager + cambio odd
Cambiato alcune cose nell'odd:
-Inconsistenza con i parametri di username.
-nell'user manager aggiunto un metodo privato che controlla isPresent

Aggiunta la codifica di isPresent e il metodo ausiliare
</commit_message>
<xml_diff>
--- a/Deliverables/ObjectDesign_EasyJob.docx
+++ b/Deliverables/ObjectDesign_EasyJob.docx
@@ -2414,6 +2414,12 @@
               <w:t xml:space="preserve">                        + registerUser(Utente u)</w:t>
             </w:r>
           </w:p>
+          <w:p>
+            <w:r>
+              <w:t xml:space="preserve">                        - checkUser (String username, String nameTable)</w:t>
+            </w:r>
+          </w:p>
+          <w:p/>
           <w:p/>
         </w:tc>
       </w:tr>
@@ -2541,72 +2547,110 @@
             <w:r>
               <w:t xml:space="preserve">: (u != null) </w:t>
             </w:r>
+            <w:r>
+              <w:t>&amp;&amp; (u.getUsername != “” &amp;&amp; u.getUsername != null)</w:t>
+            </w:r>
+          </w:p>
+        </w:tc>
+      </w:tr>
+      <w:tr>
+        <w:trPr>
+          <w:trHeight w:val="2285"/>
+        </w:trPr>
+        <w:tc>
+          <w:tcPr>
+            <w:tcW w:w="3612" w:type="dxa"/>
+          </w:tcPr>
+          <w:p>
+            <w:pPr>
+              <w:rPr>
+                <w:b/>
+                <w:bCs/>
+              </w:rPr>
+            </w:pPr>
+            <w:r>
+              <w:rPr>
+                <w:b/>
+                <w:bCs/>
+              </w:rPr>
+              <w:t>PostCondizione</w:t>
+            </w:r>
+          </w:p>
+        </w:tc>
+        <w:tc>
+          <w:tcPr>
+            <w:tcW w:w="6448" w:type="dxa"/>
+          </w:tcPr>
+          <w:p>
+            <w:r>
+              <w:rPr>
+                <w:b/>
+                <w:bCs/>
+              </w:rPr>
+              <w:t>Context:</w:t>
+            </w:r>
+            <w:r>
+              <w:t xml:space="preserve"> UserManager:: isPresent(Utente u)</w:t>
+            </w:r>
+          </w:p>
+          <w:p>
+            <w:r>
+              <w:rPr>
+                <w:b/>
+                <w:bCs/>
+              </w:rPr>
+              <w:t>post:</w:t>
+            </w:r>
+            <w:r>
+              <w:rPr>
+                <w:b/>
+                <w:bCs/>
+              </w:rPr>
+              <w:t xml:space="preserve"> </w:t>
+            </w:r>
+            <w:r>
+              <w:rPr>
+                <w:b/>
+                <w:bCs/>
+              </w:rPr>
+              <w:t xml:space="preserve"> </w:t>
+            </w:r>
+            <w:r>
+              <w:t xml:space="preserve"> </w:t>
+            </w:r>
+            <w:r>
+              <w:t>Restituisce true se :</w:t>
+            </w:r>
+          </w:p>
+          <w:p>
+            <w:r>
+              <w:t>checkUser(u.getUsername(),”Inoccupato”) OR</w:t>
+            </w:r>
+          </w:p>
+          <w:p>
+            <w:r>
+              <w:t>checkUser (u.getUsername(),”Azienda”) OR</w:t>
+            </w:r>
+          </w:p>
+          <w:p>
+            <w:r>
+              <w:t>checkUser (u.getUsername(),”Amministratore”)OR</w:t>
+            </w:r>
+          </w:p>
+          <w:p>
+            <w:r>
+              <w:t>checkUser(u.getUsername(),”Moderatore”)  =&gt; TRUE</w:t>
+            </w:r>
           </w:p>
           <w:p/>
-        </w:tc>
-      </w:tr>
-      <w:tr>
-        <w:trPr>
-          <w:trHeight w:val="1051"/>
-        </w:trPr>
-        <w:tc>
-          <w:tcPr>
-            <w:tcW w:w="3612" w:type="dxa"/>
-          </w:tcPr>
-          <w:p>
-            <w:pPr>
-              <w:rPr>
-                <w:b/>
-                <w:bCs/>
-              </w:rPr>
-            </w:pPr>
-            <w:r>
-              <w:rPr>
-                <w:b/>
-                <w:bCs/>
-              </w:rPr>
-              <w:t>PostCondizione</w:t>
-            </w:r>
-          </w:p>
-        </w:tc>
-        <w:tc>
-          <w:tcPr>
-            <w:tcW w:w="6448" w:type="dxa"/>
-          </w:tcPr>
-          <w:p>
-            <w:r>
-              <w:rPr>
-                <w:b/>
-                <w:bCs/>
-              </w:rPr>
-              <w:t>Context:</w:t>
-            </w:r>
-            <w:r>
-              <w:t xml:space="preserve"> UserManager:: isPresent(Utente u)</w:t>
-            </w:r>
-          </w:p>
-          <w:p>
-            <w:r>
-              <w:rPr>
-                <w:b/>
-                <w:bCs/>
-              </w:rPr>
-              <w:t>post:</w:t>
-            </w:r>
-            <w:r>
-              <w:rPr>
-                <w:b/>
-                <w:bCs/>
-              </w:rPr>
+          <w:p>
+            <w:r>
+              <w:t>Altrimenti restituisce FALSE</w:t>
+            </w:r>
+            <w:bookmarkStart w:id="0" w:name="_GoBack"/>
+            <w:bookmarkEnd w:id="0"/>
+            <w:r>
               <w:t xml:space="preserve"> </w:t>
-            </w:r>
-            <w:r>
-              <w:t xml:space="preserve"> Se l’utente è presente nel db =&gt; true</w:t>
-            </w:r>
-          </w:p>
-          <w:p>
-            <w:r>
-              <w:t>Se l’utente non è presente nel db =&gt; false</w:t>
             </w:r>
           </w:p>
           <w:p/>
@@ -2647,6 +2691,7 @@
                 <w:b/>
                 <w:bCs/>
               </w:rPr>
+              <w:lastRenderedPageBreak/>
               <w:t>Nome Metodo:</w:t>
             </w:r>
             <w:r>
@@ -2706,7 +2751,6 @@
                 <w:b/>
                 <w:bCs/>
               </w:rPr>
-              <w:lastRenderedPageBreak/>
               <w:t>PreCondizione</w:t>
             </w:r>
           </w:p>
@@ -2842,7 +2886,13 @@
               <w:t>Nome Metodo:</w:t>
             </w:r>
             <w:r>
-              <w:t xml:space="preserve"> +alreadyBanned(String idUser): Boolean</w:t>
+              <w:t xml:space="preserve"> +alreadyBanned(</w:t>
+            </w:r>
+            <w:r>
+              <w:t>int</w:t>
+            </w:r>
+            <w:r>
+              <w:t xml:space="preserve"> idUser): Boolean</w:t>
             </w:r>
           </w:p>
           <w:p/>
@@ -3345,6 +3395,7 @@
                 <w:b/>
                 <w:bCs/>
               </w:rPr>
+              <w:lastRenderedPageBreak/>
               <w:t>PostCondizione</w:t>
             </w:r>
           </w:p>
@@ -4112,6 +4163,7 @@
                 <w:b/>
                 <w:bCs/>
               </w:rPr>
+              <w:lastRenderedPageBreak/>
               <w:t>PreCondizione</w:t>
             </w:r>
           </w:p>
@@ -4285,7 +4337,6 @@
           <w:sz w:val="28"/>
           <w:szCs w:val="28"/>
         </w:rPr>
-        <w:lastRenderedPageBreak/>
         <w:t>SegnalationManager</w:t>
       </w:r>
     </w:p>
@@ -4456,7 +4507,21 @@
                 <w:sz w:val="23"/>
                 <w:szCs w:val="23"/>
               </w:rPr>
-              <w:t xml:space="preserve"> +visualizzaElencoSegnalazioni():  List&lt;Invito&gt;</w:t>
+              <w:t xml:space="preserve"> +visualizzaElencoSegnalazioni():  List&lt;</w:t>
+            </w:r>
+            <w:r>
+              <w:rPr>
+                <w:sz w:val="23"/>
+                <w:szCs w:val="23"/>
+              </w:rPr>
+              <w:t>Segnalazione</w:t>
+            </w:r>
+            <w:r>
+              <w:rPr>
+                <w:sz w:val="23"/>
+                <w:szCs w:val="23"/>
+              </w:rPr>
+              <w:t>&gt;</w:t>
             </w:r>
           </w:p>
           <w:p/>
@@ -5017,6 +5082,9 @@
             <w:r>
               <w:t xml:space="preserve"> </w:t>
             </w:r>
+            <w:r>
+              <w:t>Classe statica che permette la ricerca, la visualizzazione, l’inserimento e la cancellazione degli annunci</w:t>
+            </w:r>
           </w:p>
         </w:tc>
       </w:tr>
@@ -5087,6 +5155,7 @@
           </w:p>
           <w:p>
             <w:r>
+              <w:lastRenderedPageBreak/>
               <w:t xml:space="preserve">                            +filterSearch(Date data): List&lt;Annuncio&gt;</w:t>
             </w:r>
           </w:p>
@@ -5183,7 +5252,6 @@
                 <w:b/>
                 <w:bCs/>
               </w:rPr>
-              <w:lastRenderedPageBreak/>
               <w:t xml:space="preserve">Descrizione metodo: </w:t>
             </w:r>
             <w:r>
@@ -6180,6 +6248,7 @@
                 <w:b/>
                 <w:bCs/>
               </w:rPr>
+              <w:lastRenderedPageBreak/>
               <w:t>Nome Metodo:</w:t>
             </w:r>
             <w:r>
@@ -6345,7 +6414,6 @@
                 <w:b/>
                 <w:bCs/>
               </w:rPr>
-              <w:lastRenderedPageBreak/>
               <w:t>PostCondizione</w:t>
             </w:r>
           </w:p>
@@ -6998,6 +7066,7 @@
           </w:p>
           <w:p>
             <w:r>
+              <w:lastRenderedPageBreak/>
               <w:t>(request.getParameter(“Città”) != null) &amp;&amp; (formato Città ^[A-Za-z' ]{2,20}$) &amp;&amp; (request.getParameter(“Indirizzo”) != null) &amp;&amp; (formato Indirizzo ^[A-Za-z ]{3,6}[A-Za-z ]{2,35}[,]{1}[0-9 ]{2,5}$)</w:t>
             </w:r>
           </w:p>
@@ -7030,6 +7099,7 @@
                 <w:b/>
                 <w:bCs/>
               </w:rPr>
+              <w:lastRenderedPageBreak/>
               <w:t>PostCondizione</w:t>
             </w:r>
           </w:p>
@@ -7128,7 +7198,6 @@
           <w:sz w:val="28"/>
           <w:szCs w:val="28"/>
         </w:rPr>
-        <w:lastRenderedPageBreak/>
         <w:t>VisualizzaAziendaServlet</w:t>
       </w:r>
     </w:p>
@@ -7896,6 +7965,7 @@
           <w:sz w:val="28"/>
           <w:szCs w:val="28"/>
         </w:rPr>
+        <w:lastRenderedPageBreak/>
         <w:t>VisualizzaCandidatiServlet</w:t>
       </w:r>
     </w:p>
@@ -7985,7 +8055,6 @@
                 <w:b/>
                 <w:bCs/>
               </w:rPr>
-              <w:lastRenderedPageBreak/>
               <w:t xml:space="preserve"> Metodi      </w:t>
             </w:r>
             <w:r>
@@ -8760,6 +8829,7 @@
                 <w:b/>
                 <w:bCs/>
               </w:rPr>
+              <w:lastRenderedPageBreak/>
               <w:t xml:space="preserve"> Metodi      </w:t>
             </w:r>
             <w:r>
@@ -8830,7 +8900,6 @@
                 <w:b/>
                 <w:bCs/>
               </w:rPr>
-              <w:lastRenderedPageBreak/>
               <w:t>Descrizione metodo</w:t>
             </w:r>
             <w:r>
@@ -9579,6 +9648,7 @@
                 <w:b/>
                 <w:bCs/>
               </w:rPr>
+              <w:lastRenderedPageBreak/>
               <w:t xml:space="preserve">Nome Metodo: </w:t>
             </w:r>
             <w:r>
@@ -9719,7 +9789,6 @@
           </w:p>
           <w:p>
             <w:r>
-              <w:lastRenderedPageBreak/>
               <w:t xml:space="preserve">         formato Titolo[A-Z,a-z,0-9</w:t>
             </w:r>
             <w:r>
@@ -9855,7 +9924,6 @@
                 <w:b/>
                 <w:bCs/>
               </w:rPr>
-              <w:lastRenderedPageBreak/>
               <w:t>Post</w:t>
             </w:r>
             <w:r>
@@ -10403,7 +10471,6 @@
                 <w:b/>
                 <w:bCs/>
               </w:rPr>
-              <w:lastRenderedPageBreak/>
               <w:t>Descrizione Classe</w:t>
             </w:r>
             <w:r>
@@ -11087,6 +11154,7 @@
           </w:p>
           <w:p>
             <w:r>
+              <w:lastRenderedPageBreak/>
               <w:t xml:space="preserve">         request.getParameter(“Corpo”) !=null &amp;&amp;</w:t>
             </w:r>
           </w:p>
@@ -11902,6 +11970,7 @@
                 <w:b/>
                 <w:bCs/>
               </w:rPr>
+              <w:lastRenderedPageBreak/>
               <w:t>Post</w:t>
             </w:r>
             <w:r>
@@ -12022,7 +12091,6 @@
           <w:sz w:val="28"/>
           <w:szCs w:val="28"/>
         </w:rPr>
-        <w:lastRenderedPageBreak/>
         <w:t>RimozioneUtenteServlet</w:t>
       </w:r>
     </w:p>
@@ -12708,7 +12776,6 @@
           <w:sz w:val="28"/>
           <w:szCs w:val="28"/>
         </w:rPr>
-        <w:lastRenderedPageBreak/>
         <w:t>CandidaturaServlet</w:t>
       </w:r>
     </w:p>
@@ -13186,7 +13253,6 @@
           <w:sz w:val="28"/>
           <w:szCs w:val="28"/>
         </w:rPr>
-        <w:lastRenderedPageBreak/>
         <w:t>LoginServlet</w:t>
       </w:r>
     </w:p>
@@ -13655,7 +13721,6 @@
           <w:sz w:val="28"/>
           <w:szCs w:val="28"/>
         </w:rPr>
-        <w:lastRenderedPageBreak/>
         <w:t>ModificaCurriculumServlet</w:t>
       </w:r>
     </w:p>
@@ -14171,6 +14236,7 @@
                 <w:b/>
                 <w:bCs/>
               </w:rPr>
+              <w:lastRenderedPageBreak/>
               <w:t>PreCondizione</w:t>
             </w:r>
           </w:p>
@@ -14753,6 +14819,7 @@
               </w:numPr>
             </w:pPr>
             <w:r>
+              <w:lastRenderedPageBreak/>
               <w:t>Nome: String</w:t>
             </w:r>
           </w:p>
@@ -14813,6 +14880,7 @@
           </w:tcPr>
           <w:p>
             <w:r>
+              <w:lastRenderedPageBreak/>
               <w:t>+getId(): int</w:t>
             </w:r>
           </w:p>
@@ -14828,7 +14896,6 @@
           </w:p>
           <w:p>
             <w:r>
-              <w:lastRenderedPageBreak/>
               <w:t>+getEmail(): String</w:t>
             </w:r>
           </w:p>
@@ -15187,6 +15254,7 @@
           </w:p>
           <w:p>
             <w:r>
+              <w:lastRenderedPageBreak/>
               <w:t>+setEmail(String email): void</w:t>
             </w:r>
           </w:p>
@@ -15734,6 +15802,7 @@
               </w:numPr>
             </w:pPr>
             <w:r>
+              <w:lastRenderedPageBreak/>
               <w:t>Tipo contratto: String</w:t>
             </w:r>
           </w:p>
@@ -15746,6 +15815,7 @@
           </w:tcPr>
           <w:p>
             <w:r>
+              <w:lastRenderedPageBreak/>
               <w:t>+getId(): int</w:t>
             </w:r>
           </w:p>
@@ -15781,7 +15851,6 @@
           </w:p>
           <w:p>
             <w:r>
-              <w:lastRenderedPageBreak/>
               <w:t>+getTipoContratto(): String</w:t>
             </w:r>
           </w:p>
@@ -16240,6 +16309,7 @@
               </w:numPr>
             </w:pPr>
             <w:r>
+              <w:lastRenderedPageBreak/>
               <w:t>Corpo: String</w:t>
             </w:r>
           </w:p>
@@ -16288,6 +16358,7 @@
           </w:tcPr>
           <w:p>
             <w:r>
+              <w:lastRenderedPageBreak/>
               <w:t>+getData(): Date</w:t>
             </w:r>
           </w:p>
@@ -16308,7 +16379,6 @@
           </w:p>
           <w:p>
             <w:r>
-              <w:lastRenderedPageBreak/>
               <w:t>+getModeratore(): Moderatore</w:t>
             </w:r>
           </w:p>
@@ -16864,7 +16934,6 @@
           <w:sz w:val="28"/>
           <w:szCs w:val="28"/>
         </w:rPr>
-        <w:lastRenderedPageBreak/>
         <w:t>Class Diagram Finale</w:t>
       </w:r>
     </w:p>
@@ -16893,6 +16962,7 @@
         <w:rPr>
           <w:noProof/>
         </w:rPr>
+        <w:lastRenderedPageBreak/>
         <w:drawing>
           <wp:inline distT="0" distB="0" distL="0" distR="0" wp14:anchorId="4B1247EC" wp14:editId="0239D03F">
             <wp:extent cx="6120130" cy="7717155"/>
@@ -16942,8 +17012,6 @@
           </wp:inline>
         </w:drawing>
       </w:r>
-      <w:bookmarkStart w:id="0" w:name="_GoBack"/>
-      <w:bookmarkEnd w:id="0"/>
     </w:p>
     <w:sectPr>
       <w:pgSz w:w="11906" w:h="16838"/>
@@ -19636,7 +19704,7 @@
 </file>
 
 <file path=customXml/itemProps1.xml><?xml version="1.0" encoding="utf-8"?>
-<ds:datastoreItem xmlns:ds="http://schemas.openxmlformats.org/officeDocument/2006/customXml" ds:itemID="{CD625167-2DED-4C6F-9D1B-A328AC8D8AEA}">
+<ds:datastoreItem xmlns:ds="http://schemas.openxmlformats.org/officeDocument/2006/customXml" ds:itemID="{77347A1A-98C7-4CBD-B907-4D651B019A2B}">
   <ds:schemaRefs>
     <ds:schemaRef ds:uri="http://schemas.openxmlformats.org/officeDocument/2006/bibliography"/>
   </ds:schemaRefs>

</xml_diff>

<commit_message>
finito manager utenti e modificato odd di conseguenza
</commit_message>
<xml_diff>
--- a/Deliverables/ObjectDesign_EasyJob.docx
+++ b/Deliverables/ObjectDesign_EasyJob.docx
@@ -2411,7 +2411,30 @@
           </w:p>
           <w:p>
             <w:r>
-              <w:t xml:space="preserve">                        + registerUser(Utente u)</w:t>
+              <w:t xml:space="preserve">                        + registerUser</w:t>
+            </w:r>
+            <w:r>
+              <w:t>Inoccupato</w:t>
+            </w:r>
+            <w:r>
+              <w:t>(</w:t>
+            </w:r>
+            <w:r>
+              <w:t>Inoccupato</w:t>
+            </w:r>
+            <w:r>
+              <w:t xml:space="preserve"> </w:t>
+            </w:r>
+            <w:r>
+              <w:t>inocc</w:t>
+            </w:r>
+            <w:r>
+              <w:t>)</w:t>
+            </w:r>
+          </w:p>
+          <w:p>
+            <w:r>
+              <w:t xml:space="preserve">                        + registerUserAzeinda(Azienda azienda)</w:t>
             </w:r>
           </w:p>
           <w:p>
@@ -2419,8 +2442,53 @@
               <w:t xml:space="preserve">                        - checkUser (String username, String nameTable)</w:t>
             </w:r>
           </w:p>
-          <w:p/>
-          <w:p/>
+          <w:p>
+            <w:r>
+              <w:t xml:space="preserve">                       -retriveUserInoccupato(String username,String password,String table)</w:t>
+            </w:r>
+          </w:p>
+          <w:p>
+            <w:r>
+              <w:t xml:space="preserve">                       </w:t>
+            </w:r>
+            <w:r>
+              <w:t>-retriveUser</w:t>
+            </w:r>
+            <w:r>
+              <w:t>Azienda</w:t>
+            </w:r>
+            <w:r>
+              <w:t>(String username,String password,String table)</w:t>
+            </w:r>
+          </w:p>
+          <w:p>
+            <w:r>
+              <w:t xml:space="preserve">                       </w:t>
+            </w:r>
+            <w:r>
+              <w:t>-retriveUser</w:t>
+            </w:r>
+            <w:r>
+              <w:t>Moderatore</w:t>
+            </w:r>
+            <w:r>
+              <w:t>(String username,String password,String table)</w:t>
+            </w:r>
+          </w:p>
+          <w:p>
+            <w:r>
+              <w:t xml:space="preserve">                       </w:t>
+            </w:r>
+            <w:r>
+              <w:t>-retriveUser</w:t>
+            </w:r>
+            <w:r>
+              <w:t>Amministratore</w:t>
+            </w:r>
+            <w:r>
+              <w:t>(String username,String password,String table)</w:t>
+            </w:r>
+          </w:p>
         </w:tc>
       </w:tr>
     </w:tbl>
@@ -2555,7 +2623,7 @@
       </w:tr>
       <w:tr>
         <w:trPr>
-          <w:trHeight w:val="2285"/>
+          <w:trHeight w:val="1408"/>
         </w:trPr>
         <w:tc>
           <w:tcPr>
@@ -2647,13 +2715,7 @@
             <w:r>
               <w:t>Altrimenti restituisce FALSE</w:t>
             </w:r>
-            <w:bookmarkStart w:id="0" w:name="_GoBack"/>
-            <w:bookmarkEnd w:id="0"/>
-            <w:r>
-              <w:t xml:space="preserve"> </w:t>
-            </w:r>
-          </w:p>
-          <w:p/>
+          </w:p>
           <w:p/>
         </w:tc>
       </w:tr>
@@ -2691,7 +2753,6 @@
                 <w:b/>
                 <w:bCs/>
               </w:rPr>
-              <w:lastRenderedPageBreak/>
               <w:t>Nome Metodo:</w:t>
             </w:r>
             <w:r>
@@ -2842,8 +2903,52 @@
               <w:t xml:space="preserve"> </w:t>
             </w:r>
             <w:r>
-              <w:t xml:space="preserve"> restituisci un utente u, in corrispondenza dei dati passati.</w:t>
-            </w:r>
+              <w:t xml:space="preserve"> </w:t>
+            </w:r>
+            <w:r>
+              <w:t>Restituisce un Inoccupato se retriveUserInoccupato(username,password,table) != null</w:t>
+            </w:r>
+          </w:p>
+          <w:p/>
+          <w:p>
+            <w:r>
+              <w:t>Restituisce un Azienda se</w:t>
+            </w:r>
+          </w:p>
+          <w:p>
+            <w:r>
+              <w:t>retriveUserAzienda(username,password,table) != null</w:t>
+            </w:r>
+          </w:p>
+          <w:p/>
+          <w:p>
+            <w:r>
+              <w:t>Restituisce un Moderatore se</w:t>
+            </w:r>
+          </w:p>
+          <w:p>
+            <w:r>
+              <w:t>retriveUserModeratore(username,password,table) != null</w:t>
+            </w:r>
+          </w:p>
+          <w:p/>
+          <w:p>
+            <w:r>
+              <w:t>Restituisce un Amministratore se</w:t>
+            </w:r>
+          </w:p>
+          <w:p>
+            <w:r>
+              <w:t>RetriveUseAmministratore(username,password,table) != null</w:t>
+            </w:r>
+          </w:p>
+          <w:p/>
+          <w:p>
+            <w:r>
+              <w:t>Altrimenti restituisce null, poiché l’username e la password non corrispondo a nessun utente nel database.</w:t>
+            </w:r>
+            <w:bookmarkStart w:id="0" w:name="_GoBack"/>
+            <w:bookmarkEnd w:id="0"/>
           </w:p>
           <w:p/>
           <w:p/>
@@ -3109,6 +3214,7 @@
                 <w:b/>
                 <w:bCs/>
               </w:rPr>
+              <w:lastRenderedPageBreak/>
               <w:t>Descrizione metodo:</w:t>
             </w:r>
             <w:r>
@@ -3395,7 +3501,6 @@
                 <w:b/>
                 <w:bCs/>
               </w:rPr>
-              <w:lastRenderedPageBreak/>
               <w:t>PostCondizione</w:t>
             </w:r>
           </w:p>
@@ -3481,7 +3586,19 @@
               <w:t>Nome Metodo:</w:t>
             </w:r>
             <w:r>
-              <w:t xml:space="preserve"> +registerUser(Utente u): Boolean</w:t>
+              <w:t xml:space="preserve"> +registerUser</w:t>
+            </w:r>
+            <w:r>
+              <w:t>Inoccupato</w:t>
+            </w:r>
+            <w:r>
+              <w:t>(</w:t>
+            </w:r>
+            <w:r>
+              <w:t>Inoccupato inocc</w:t>
+            </w:r>
+            <w:r>
+              <w:t>): Boolean</w:t>
             </w:r>
           </w:p>
           <w:p/>
@@ -3554,7 +3671,19 @@
               <w:t>Context:</w:t>
             </w:r>
             <w:r>
-              <w:t xml:space="preserve"> UserManager::registerUser(Utente u)</w:t>
+              <w:t xml:space="preserve"> UserManager::registerUser</w:t>
+            </w:r>
+            <w:r>
+              <w:t>Inoccupato</w:t>
+            </w:r>
+            <w:r>
+              <w:t>(</w:t>
+            </w:r>
+            <w:r>
+              <w:t>Inoccupato inocc</w:t>
+            </w:r>
+            <w:r>
+              <w:t>)</w:t>
             </w:r>
           </w:p>
           <w:p>
@@ -3566,7 +3695,13 @@
               <w:t>pre</w:t>
             </w:r>
             <w:r>
-              <w:t xml:space="preserve">: !(isPresent(u)) </w:t>
+              <w:t>: !(isPresent(</w:t>
+            </w:r>
+            <w:r>
+              <w:t>inocc</w:t>
+            </w:r>
+            <w:r>
+              <w:t xml:space="preserve">)) </w:t>
             </w:r>
           </w:p>
           <w:p/>
@@ -3609,7 +3744,19 @@
               <w:t>Context:</w:t>
             </w:r>
             <w:r>
-              <w:t xml:space="preserve"> UserManager:: modificaCurriculum(int idUtente, String newCv)</w:t>
+              <w:t xml:space="preserve"> UserManager:: </w:t>
+            </w:r>
+            <w:r>
+              <w:t>registerUserInoccupato</w:t>
+            </w:r>
+            <w:r>
+              <w:t>(</w:t>
+            </w:r>
+            <w:r>
+              <w:t>Inoccupato inocc</w:t>
+            </w:r>
+            <w:r>
+              <w:t>)</w:t>
             </w:r>
           </w:p>
           <w:p>
@@ -3628,7 +3775,258 @@
               <w:t xml:space="preserve"> </w:t>
             </w:r>
             <w:r>
-              <w:t xml:space="preserve"> isPresent(u) == true</w:t>
+              <w:t xml:space="preserve"> isPresent(</w:t>
+            </w:r>
+            <w:r>
+              <w:t>inocc</w:t>
+            </w:r>
+            <w:r>
+              <w:t>) == true</w:t>
+            </w:r>
+          </w:p>
+          <w:p>
+            <w:r>
+              <w:t xml:space="preserve">           </w:t>
+            </w:r>
+          </w:p>
+          <w:p/>
+          <w:p/>
+        </w:tc>
+      </w:tr>
+    </w:tbl>
+    <w:p>
+      <w:pPr>
+        <w:rPr>
+          <w:sz w:val="28"/>
+          <w:szCs w:val="28"/>
+        </w:rPr>
+      </w:pPr>
+    </w:p>
+    <w:tbl>
+      <w:tblPr>
+        <w:tblStyle w:val="Grigliatabella"/>
+        <w:tblW w:w="10060" w:type="dxa"/>
+        <w:tblLook w:val="04A0" w:firstRow="1" w:lastRow="0" w:firstColumn="1" w:lastColumn="0" w:noHBand="0" w:noVBand="1"/>
+      </w:tblPr>
+      <w:tblGrid>
+        <w:gridCol w:w="3612"/>
+        <w:gridCol w:w="6448"/>
+      </w:tblGrid>
+      <w:tr>
+        <w:trPr>
+          <w:trHeight w:val="547"/>
+        </w:trPr>
+        <w:tc>
+          <w:tcPr>
+            <w:tcW w:w="10060" w:type="dxa"/>
+            <w:gridSpan w:val="2"/>
+          </w:tcPr>
+          <w:p>
+            <w:r>
+              <w:rPr>
+                <w:b/>
+                <w:bCs/>
+              </w:rPr>
+              <w:t>Nome Metodo:</w:t>
+            </w:r>
+            <w:r>
+              <w:t xml:space="preserve"> +registerUser</w:t>
+            </w:r>
+            <w:r>
+              <w:t>Azienda</w:t>
+            </w:r>
+            <w:r>
+              <w:t xml:space="preserve">(Inoccupato </w:t>
+            </w:r>
+            <w:r>
+              <w:t>azienda</w:t>
+            </w:r>
+            <w:r>
+              <w:t>): Boolean</w:t>
+            </w:r>
+          </w:p>
+          <w:p/>
+        </w:tc>
+      </w:tr>
+      <w:tr>
+        <w:trPr>
+          <w:trHeight w:val="560"/>
+        </w:trPr>
+        <w:tc>
+          <w:tcPr>
+            <w:tcW w:w="10060" w:type="dxa"/>
+            <w:gridSpan w:val="2"/>
+          </w:tcPr>
+          <w:p>
+            <w:r>
+              <w:rPr>
+                <w:b/>
+                <w:bCs/>
+              </w:rPr>
+              <w:t>Descrizione metodo:</w:t>
+            </w:r>
+            <w:r>
+              <w:rPr>
+                <w:b/>
+                <w:bCs/>
+              </w:rPr>
+              <w:t xml:space="preserve"> </w:t>
+            </w:r>
+            <w:r>
+              <w:t xml:space="preserve">Dato un utente se questo non è già presente nel database, allora viene memoriazzato </w:t>
+            </w:r>
+          </w:p>
+        </w:tc>
+      </w:tr>
+      <w:tr>
+        <w:trPr>
+          <w:trHeight w:val="848"/>
+        </w:trPr>
+        <w:tc>
+          <w:tcPr>
+            <w:tcW w:w="3612" w:type="dxa"/>
+          </w:tcPr>
+          <w:p>
+            <w:pPr>
+              <w:rPr>
+                <w:b/>
+                <w:bCs/>
+              </w:rPr>
+            </w:pPr>
+            <w:r>
+              <w:rPr>
+                <w:b/>
+                <w:bCs/>
+              </w:rPr>
+              <w:t>PreCondizione</w:t>
+            </w:r>
+          </w:p>
+        </w:tc>
+        <w:tc>
+          <w:tcPr>
+            <w:tcW w:w="6448" w:type="dxa"/>
+          </w:tcPr>
+          <w:p>
+            <w:r>
+              <w:rPr>
+                <w:b/>
+                <w:bCs/>
+              </w:rPr>
+              <w:t>Context:</w:t>
+            </w:r>
+            <w:r>
+              <w:t xml:space="preserve"> UserManager::registerUser</w:t>
+            </w:r>
+            <w:r>
+              <w:t>Azienda</w:t>
+            </w:r>
+            <w:r>
+              <w:t>(</w:t>
+            </w:r>
+            <w:r>
+              <w:t>Azienda azienda</w:t>
+            </w:r>
+            <w:r>
+              <w:t>)</w:t>
+            </w:r>
+          </w:p>
+          <w:p>
+            <w:r>
+              <w:rPr>
+                <w:b/>
+                <w:bCs/>
+              </w:rPr>
+              <w:t>pre</w:t>
+            </w:r>
+            <w:r>
+              <w:t>: !(isPresent(</w:t>
+            </w:r>
+            <w:r>
+              <w:t>Azienda azienda</w:t>
+            </w:r>
+            <w:r>
+              <w:t xml:space="preserve">)) </w:t>
+            </w:r>
+          </w:p>
+          <w:p/>
+        </w:tc>
+      </w:tr>
+      <w:tr>
+        <w:trPr>
+          <w:trHeight w:val="1051"/>
+        </w:trPr>
+        <w:tc>
+          <w:tcPr>
+            <w:tcW w:w="3612" w:type="dxa"/>
+          </w:tcPr>
+          <w:p>
+            <w:pPr>
+              <w:rPr>
+                <w:b/>
+                <w:bCs/>
+              </w:rPr>
+            </w:pPr>
+            <w:r>
+              <w:rPr>
+                <w:b/>
+                <w:bCs/>
+              </w:rPr>
+              <w:lastRenderedPageBreak/>
+              <w:t>PostCondizione</w:t>
+            </w:r>
+          </w:p>
+        </w:tc>
+        <w:tc>
+          <w:tcPr>
+            <w:tcW w:w="6448" w:type="dxa"/>
+          </w:tcPr>
+          <w:p>
+            <w:r>
+              <w:rPr>
+                <w:b/>
+                <w:bCs/>
+              </w:rPr>
+              <w:t>Context:</w:t>
+            </w:r>
+            <w:r>
+              <w:t xml:space="preserve"> UserManager:: </w:t>
+            </w:r>
+            <w:r>
+              <w:t>registerUserAzienda</w:t>
+            </w:r>
+            <w:r>
+              <w:t>(</w:t>
+            </w:r>
+            <w:r>
+              <w:t>Azienda azienda</w:t>
+            </w:r>
+            <w:r>
+              <w:t>)</w:t>
+            </w:r>
+          </w:p>
+          <w:p>
+            <w:r>
+              <w:rPr>
+                <w:b/>
+                <w:bCs/>
+              </w:rPr>
+              <w:t>post:</w:t>
+            </w:r>
+            <w:r>
+              <w:rPr>
+                <w:b/>
+                <w:bCs/>
+              </w:rPr>
+              <w:t xml:space="preserve"> </w:t>
+            </w:r>
+            <w:r>
+              <w:t xml:space="preserve"> isPresent</w:t>
+            </w:r>
+            <w:r>
+              <w:t>(azienda</w:t>
+            </w:r>
+            <w:r>
+              <w:t>) == true</w:t>
             </w:r>
           </w:p>
           <w:p>
@@ -4163,7 +4561,6 @@
                 <w:b/>
                 <w:bCs/>
               </w:rPr>
-              <w:lastRenderedPageBreak/>
               <w:t>PreCondizione</w:t>
             </w:r>
           </w:p>
@@ -5155,7 +5552,6 @@
           </w:p>
           <w:p>
             <w:r>
-              <w:lastRenderedPageBreak/>
               <w:t xml:space="preserve">                            +filterSearch(Date data): List&lt;Annuncio&gt;</w:t>
             </w:r>
           </w:p>
@@ -5471,6 +5867,7 @@
                 <w:b/>
                 <w:bCs/>
               </w:rPr>
+              <w:lastRenderedPageBreak/>
               <w:t>Nome Metodo:</w:t>
             </w:r>
             <w:r>
@@ -6248,7 +6645,6 @@
                 <w:b/>
                 <w:bCs/>
               </w:rPr>
-              <w:lastRenderedPageBreak/>
               <w:t>Nome Metodo:</w:t>
             </w:r>
             <w:r>
@@ -6578,6 +6974,7 @@
                 <w:b/>
                 <w:bCs/>
               </w:rPr>
+              <w:lastRenderedPageBreak/>
               <w:t>PreCondizione</w:t>
             </w:r>
           </w:p>
@@ -7066,7 +7463,6 @@
           </w:p>
           <w:p>
             <w:r>
-              <w:lastRenderedPageBreak/>
               <w:t>(request.getParameter(“Città”) != null) &amp;&amp; (formato Città ^[A-Za-z' ]{2,20}$) &amp;&amp; (request.getParameter(“Indirizzo”) != null) &amp;&amp; (formato Indirizzo ^[A-Za-z ]{3,6}[A-Za-z ]{2,35}[,]{1}[0-9 ]{2,5}$)</w:t>
             </w:r>
           </w:p>
@@ -7099,7 +7495,6 @@
                 <w:b/>
                 <w:bCs/>
               </w:rPr>
-              <w:lastRenderedPageBreak/>
               <w:t>PostCondizione</w:t>
             </w:r>
           </w:p>
@@ -7286,6 +7681,7 @@
                 <w:b/>
                 <w:bCs/>
               </w:rPr>
+              <w:lastRenderedPageBreak/>
               <w:t xml:space="preserve"> Metodi      </w:t>
             </w:r>
             <w:r>
@@ -7965,7 +8361,6 @@
           <w:sz w:val="28"/>
           <w:szCs w:val="28"/>
         </w:rPr>
-        <w:lastRenderedPageBreak/>
         <w:t>VisualizzaCandidatiServlet</w:t>
       </w:r>
     </w:p>
@@ -8125,6 +8520,7 @@
                 <w:b/>
                 <w:bCs/>
               </w:rPr>
+              <w:lastRenderedPageBreak/>
               <w:t>Descrizione metodo</w:t>
             </w:r>
             <w:r>
@@ -8829,7 +9225,6 @@
                 <w:b/>
                 <w:bCs/>
               </w:rPr>
-              <w:lastRenderedPageBreak/>
               <w:t xml:space="preserve"> Metodi      </w:t>
             </w:r>
             <w:r>
@@ -9024,6 +9419,7 @@
                 <w:b/>
                 <w:bCs/>
               </w:rPr>
+              <w:lastRenderedPageBreak/>
               <w:t>Post</w:t>
             </w:r>
             <w:r>
@@ -9648,7 +10044,6 @@
                 <w:b/>
                 <w:bCs/>
               </w:rPr>
-              <w:lastRenderedPageBreak/>
               <w:t xml:space="preserve">Nome Metodo: </w:t>
             </w:r>
             <w:r>
@@ -9820,6 +10215,7 @@
           </w:p>
           <w:p>
             <w:r>
+              <w:lastRenderedPageBreak/>
               <w:t xml:space="preserve">         request.getParameter(“Descrizione”) !=” “ &amp;&amp;</w:t>
             </w:r>
           </w:p>
@@ -9924,6 +10320,7 @@
                 <w:b/>
                 <w:bCs/>
               </w:rPr>
+              <w:lastRenderedPageBreak/>
               <w:t>Post</w:t>
             </w:r>
             <w:r>
@@ -11154,7 +11551,6 @@
           </w:p>
           <w:p>
             <w:r>
-              <w:lastRenderedPageBreak/>
               <w:t xml:space="preserve">         request.getParameter(“Corpo”) !=null &amp;&amp;</w:t>
             </w:r>
           </w:p>
@@ -11202,7 +11598,6 @@
                 <w:b/>
                 <w:bCs/>
               </w:rPr>
-              <w:lastRenderedPageBreak/>
               <w:t>Post</w:t>
             </w:r>
             <w:r>
@@ -11328,6 +11723,7 @@
                 <w:b/>
                 <w:bCs/>
               </w:rPr>
+              <w:lastRenderedPageBreak/>
               <w:t xml:space="preserve">Nome Classe:  </w:t>
             </w:r>
             <w:r>
@@ -11970,7 +12366,6 @@
                 <w:b/>
                 <w:bCs/>
               </w:rPr>
-              <w:lastRenderedPageBreak/>
               <w:t>Post</w:t>
             </w:r>
             <w:r>
@@ -12176,6 +12571,7 @@
                 <w:b/>
                 <w:bCs/>
               </w:rPr>
+              <w:lastRenderedPageBreak/>
               <w:t>Metodi:</w:t>
             </w:r>
             <w:r>
@@ -12861,6 +13257,7 @@
                 <w:b/>
                 <w:bCs/>
               </w:rPr>
+              <w:lastRenderedPageBreak/>
               <w:t>Metodi:</w:t>
             </w:r>
             <w:r>
@@ -13301,6 +13698,7 @@
                 <w:b/>
                 <w:bCs/>
               </w:rPr>
+              <w:lastRenderedPageBreak/>
               <w:t>Descrizione Classe</w:t>
             </w:r>
             <w:r>
@@ -13759,6 +14157,7 @@
                 <w:b/>
                 <w:bCs/>
               </w:rPr>
+              <w:lastRenderedPageBreak/>
               <w:t>Nome Classe</w:t>
             </w:r>
             <w:r>
@@ -14236,7 +14635,6 @@
                 <w:b/>
                 <w:bCs/>
               </w:rPr>
-              <w:lastRenderedPageBreak/>
               <w:t>PreCondizione</w:t>
             </w:r>
           </w:p>
@@ -14819,7 +15217,6 @@
               </w:numPr>
             </w:pPr>
             <w:r>
-              <w:lastRenderedPageBreak/>
               <w:t>Nome: String</w:t>
             </w:r>
           </w:p>
@@ -14880,37 +15277,37 @@
           </w:tcPr>
           <w:p>
             <w:r>
+              <w:t>+getId(): int</w:t>
+            </w:r>
+          </w:p>
+          <w:p>
+            <w:r>
+              <w:t>+getUsername(): String</w:t>
+            </w:r>
+          </w:p>
+          <w:p>
+            <w:r>
+              <w:t>+getPassword (): String</w:t>
+            </w:r>
+          </w:p>
+          <w:p>
+            <w:r>
+              <w:t>+getEmail(): String</w:t>
+            </w:r>
+          </w:p>
+          <w:p>
+            <w:r>
+              <w:t>+getNome(): String</w:t>
+            </w:r>
+          </w:p>
+          <w:p>
+            <w:r>
+              <w:t>+getCognome(): String</w:t>
+            </w:r>
+          </w:p>
+          <w:p>
+            <w:r>
               <w:lastRenderedPageBreak/>
-              <w:t>+getId(): int</w:t>
-            </w:r>
-          </w:p>
-          <w:p>
-            <w:r>
-              <w:t>+getUsername(): String</w:t>
-            </w:r>
-          </w:p>
-          <w:p>
-            <w:r>
-              <w:t>+getPassword (): String</w:t>
-            </w:r>
-          </w:p>
-          <w:p>
-            <w:r>
-              <w:t>+getEmail(): String</w:t>
-            </w:r>
-          </w:p>
-          <w:p>
-            <w:r>
-              <w:t>+getNome(): String</w:t>
-            </w:r>
-          </w:p>
-          <w:p>
-            <w:r>
-              <w:t>+getCognome(): String</w:t>
-            </w:r>
-          </w:p>
-          <w:p>
-            <w:r>
               <w:t>+getNascita(): Date</w:t>
             </w:r>
           </w:p>
@@ -15254,7 +15651,6 @@
           </w:p>
           <w:p>
             <w:r>
-              <w:lastRenderedPageBreak/>
               <w:t>+setEmail(String email): void</w:t>
             </w:r>
           </w:p>
@@ -15359,6 +15755,7 @@
                 <w:b/>
                 <w:bCs/>
               </w:rPr>
+              <w:lastRenderedPageBreak/>
               <w:t>Moderatore</w:t>
             </w:r>
           </w:p>
@@ -15802,70 +16199,69 @@
               </w:numPr>
             </w:pPr>
             <w:r>
+              <w:t>Tipo contratto: String</w:t>
+            </w:r>
+          </w:p>
+        </w:tc>
+      </w:tr>
+      <w:tr>
+        <w:tc>
+          <w:tcPr>
+            <w:tcW w:w="9628" w:type="dxa"/>
+          </w:tcPr>
+          <w:p>
+            <w:r>
+              <w:t>+getId(): int</w:t>
+            </w:r>
+          </w:p>
+          <w:p>
+            <w:r>
+              <w:t>+getTitolo(): String</w:t>
+            </w:r>
+          </w:p>
+          <w:p>
+            <w:r>
+              <w:t>+getDescrizione(): String</w:t>
+            </w:r>
+          </w:p>
+          <w:p>
+            <w:r>
+              <w:t>+getRequisiti(): String</w:t>
+            </w:r>
+          </w:p>
+          <w:p>
+            <w:r>
+              <w:t>+getTags(): List&lt;String&gt;</w:t>
+            </w:r>
+          </w:p>
+          <w:p>
+            <w:r>
+              <w:t>+getAzienda(): Azienda</w:t>
+            </w:r>
+          </w:p>
+          <w:p>
+            <w:r>
+              <w:t>+getData(): Date</w:t>
+            </w:r>
+          </w:p>
+          <w:p>
+            <w:r>
+              <w:t>+getTipoContratto(): String</w:t>
+            </w:r>
+          </w:p>
+          <w:p>
+            <w:r>
+              <w:t>+setId(int id): void</w:t>
+            </w:r>
+          </w:p>
+          <w:p>
+            <w:r>
+              <w:t>+setTitolo(String titolo): void</w:t>
+            </w:r>
+          </w:p>
+          <w:p>
+            <w:r>
               <w:lastRenderedPageBreak/>
-              <w:t>Tipo contratto: String</w:t>
-            </w:r>
-          </w:p>
-        </w:tc>
-      </w:tr>
-      <w:tr>
-        <w:tc>
-          <w:tcPr>
-            <w:tcW w:w="9628" w:type="dxa"/>
-          </w:tcPr>
-          <w:p>
-            <w:r>
-              <w:lastRenderedPageBreak/>
-              <w:t>+getId(): int</w:t>
-            </w:r>
-          </w:p>
-          <w:p>
-            <w:r>
-              <w:t>+getTitolo(): String</w:t>
-            </w:r>
-          </w:p>
-          <w:p>
-            <w:r>
-              <w:t>+getDescrizione(): String</w:t>
-            </w:r>
-          </w:p>
-          <w:p>
-            <w:r>
-              <w:t>+getRequisiti(): String</w:t>
-            </w:r>
-          </w:p>
-          <w:p>
-            <w:r>
-              <w:t>+getTags(): List&lt;String&gt;</w:t>
-            </w:r>
-          </w:p>
-          <w:p>
-            <w:r>
-              <w:t>+getAzienda(): Azienda</w:t>
-            </w:r>
-          </w:p>
-          <w:p>
-            <w:r>
-              <w:t>+getData(): Date</w:t>
-            </w:r>
-          </w:p>
-          <w:p>
-            <w:r>
-              <w:t>+getTipoContratto(): String</w:t>
-            </w:r>
-          </w:p>
-          <w:p>
-            <w:r>
-              <w:t>+setId(int id): void</w:t>
-            </w:r>
-          </w:p>
-          <w:p>
-            <w:r>
-              <w:t>+setTitolo(String titolo): void</w:t>
-            </w:r>
-          </w:p>
-          <w:p>
-            <w:r>
               <w:t>+setDescrizione(String descrizione): void</w:t>
             </w:r>
           </w:p>
@@ -16309,7 +16705,6 @@
               </w:numPr>
             </w:pPr>
             <w:r>
-              <w:lastRenderedPageBreak/>
               <w:t>Corpo: String</w:t>
             </w:r>
           </w:p>
@@ -16358,42 +16753,42 @@
           </w:tcPr>
           <w:p>
             <w:r>
+              <w:t>+getData(): Date</w:t>
+            </w:r>
+          </w:p>
+          <w:p>
+            <w:r>
+              <w:t>+getAzienda(): Azienda</w:t>
+            </w:r>
+          </w:p>
+          <w:p>
+            <w:r>
+              <w:t>+getTitolo (): String</w:t>
+            </w:r>
+          </w:p>
+          <w:p>
+            <w:r>
+              <w:t>+getCorpo(): String</w:t>
+            </w:r>
+          </w:p>
+          <w:p>
+            <w:r>
+              <w:t>+getModeratore(): Moderatore</w:t>
+            </w:r>
+          </w:p>
+          <w:p>
+            <w:r>
+              <w:t>+setData(Date data): void</w:t>
+            </w:r>
+          </w:p>
+          <w:p>
+            <w:r>
+              <w:t>+setAzienda(Azienda azienda): void</w:t>
+            </w:r>
+          </w:p>
+          <w:p>
+            <w:r>
               <w:lastRenderedPageBreak/>
-              <w:t>+getData(): Date</w:t>
-            </w:r>
-          </w:p>
-          <w:p>
-            <w:r>
-              <w:t>+getAzienda(): Azienda</w:t>
-            </w:r>
-          </w:p>
-          <w:p>
-            <w:r>
-              <w:t>+getTitolo (): String</w:t>
-            </w:r>
-          </w:p>
-          <w:p>
-            <w:r>
-              <w:t>+getCorpo(): String</w:t>
-            </w:r>
-          </w:p>
-          <w:p>
-            <w:r>
-              <w:t>+getModeratore(): Moderatore</w:t>
-            </w:r>
-          </w:p>
-          <w:p>
-            <w:r>
-              <w:t>+setData(Date data): void</w:t>
-            </w:r>
-          </w:p>
-          <w:p>
-            <w:r>
-              <w:t>+setAzienda(Azienda azienda): void</w:t>
-            </w:r>
-          </w:p>
-          <w:p>
-            <w:r>
               <w:t>+setTitolo(String titolo): void</w:t>
             </w:r>
           </w:p>
@@ -19704,7 +20099,7 @@
 </file>
 
 <file path=customXml/itemProps1.xml><?xml version="1.0" encoding="utf-8"?>
-<ds:datastoreItem xmlns:ds="http://schemas.openxmlformats.org/officeDocument/2006/customXml" ds:itemID="{77347A1A-98C7-4CBD-B907-4D651B019A2B}">
+<ds:datastoreItem xmlns:ds="http://schemas.openxmlformats.org/officeDocument/2006/customXml" ds:itemID="{40805E8E-CABC-4CD6-A3FE-0B3C0D26CFFE}">
   <ds:schemaRefs>
     <ds:schemaRef ds:uri="http://schemas.openxmlformats.org/officeDocument/2006/bibliography"/>
   </ds:schemaRefs>

</xml_diff>

<commit_message>
Aggiuntia controlli sui parametri + aggiornamento odd
</commit_message>
<xml_diff>
--- a/Deliverables/ObjectDesign_EasyJob.docx
+++ b/Deliverables/ObjectDesign_EasyJob.docx
@@ -7122,35 +7122,7 @@
                 <w:sz w:val="23"/>
                 <w:szCs w:val="23"/>
               </w:rPr>
-              <w:t xml:space="preserve"> +sea</w:t>
-            </w:r>
-            <w:r>
-              <w:rPr>
-                <w:sz w:val="23"/>
-                <w:szCs w:val="23"/>
-              </w:rPr>
-              <w:t>chById</w:t>
-            </w:r>
-            <w:r>
-              <w:rPr>
-                <w:sz w:val="23"/>
-                <w:szCs w:val="23"/>
-              </w:rPr>
-              <w:t>(</w:t>
-            </w:r>
-            <w:r>
-              <w:rPr>
-                <w:sz w:val="23"/>
-                <w:szCs w:val="23"/>
-              </w:rPr>
-              <w:t>int idAnnuncio</w:t>
-            </w:r>
-            <w:r>
-              <w:rPr>
-                <w:sz w:val="23"/>
-                <w:szCs w:val="23"/>
-              </w:rPr>
-              <w:t>): Annuncio</w:t>
+              <w:t xml:space="preserve"> +seachById(int idAnnuncio): Annuncio</w:t>
             </w:r>
           </w:p>
           <w:p/>
@@ -7181,10 +7153,7 @@
               <w:t xml:space="preserve">Descrizione metodo: </w:t>
             </w:r>
             <w:r>
-              <w:t xml:space="preserve">Restituisce un </w:t>
-            </w:r>
-            <w:r>
-              <w:t>annuncio in base all’id passato come parametro</w:t>
+              <w:t>Restituisce un annuncio in base all’id passato come parametro</w:t>
             </w:r>
           </w:p>
         </w:tc>
@@ -7244,19 +7213,7 @@
               <w:t>Context:</w:t>
             </w:r>
             <w:r>
-              <w:t xml:space="preserve"> AdManager :: search</w:t>
-            </w:r>
-            <w:r>
-              <w:t>ById</w:t>
-            </w:r>
-            <w:r>
-              <w:t>(</w:t>
-            </w:r>
-            <w:r>
-              <w:t>idAnnuncio</w:t>
-            </w:r>
-            <w:r>
-              <w:t>): Annuncio</w:t>
+              <w:t xml:space="preserve"> AdManager :: searchById(idAnnuncio): Annuncio</w:t>
             </w:r>
           </w:p>
           <w:p>
@@ -7274,10 +7231,7 @@
               <w:t>pre:</w:t>
             </w:r>
             <w:r>
-              <w:t xml:space="preserve"> </w:t>
-            </w:r>
-            <w:r>
-              <w:t>idAnnuncio != null &amp;&amp; !(idAnnuncio.equals(“”)</w:t>
+              <w:t xml:space="preserve"> idAnnuncio != null &amp;&amp; !(idAnnuncio.equals(“”)</w:t>
             </w:r>
           </w:p>
           <w:p>
@@ -7343,22 +7297,8 @@
               <w:t>Context:</w:t>
             </w:r>
             <w:r>
-              <w:t xml:space="preserve"> AdManager :: search</w:t>
-            </w:r>
-            <w:r>
-              <w:t>ById</w:t>
-            </w:r>
-            <w:r>
-              <w:t>(</w:t>
-            </w:r>
-            <w:r>
-              <w:t>idAnnuncio</w:t>
-            </w:r>
-            <w:r>
-              <w:t>): Annuncio</w:t>
-            </w:r>
-            <w:bookmarkStart w:id="0" w:name="_GoBack"/>
-            <w:bookmarkEnd w:id="0"/>
+              <w:t xml:space="preserve"> AdManager :: searchById(idAnnuncio): Annuncio</w:t>
+            </w:r>
           </w:p>
           <w:p>
             <w:r>
@@ -8099,12 +8039,10 @@
               <w:t>pre:</w:t>
             </w:r>
             <w:r>
-              <w:t xml:space="preserve"> request.getParameter(“idAzienda”) != null &amp;&amp;</w:t>
-            </w:r>
-          </w:p>
-          <w:p>
-            <w:r>
-              <w:t xml:space="preserve">        request.getParameter(“idAzienda”) != “ “</w:t>
+              <w:t xml:space="preserve"> request.getParameter(“idAzienda”) </w:t>
+            </w:r>
+            <w:r>
+              <w:t>&gt;=0</w:t>
             </w:r>
           </w:p>
         </w:tc>
@@ -8491,7 +8429,16 @@
               <w:t>pre:</w:t>
             </w:r>
             <w:r>
-              <w:t xml:space="preserve">  request.getParameter(“Inoccupato”) !=null</w:t>
+              <w:t xml:space="preserve">  request.getParameter(“</w:t>
+            </w:r>
+            <w:r>
+              <w:t>titoloAnnuncio</w:t>
+            </w:r>
+            <w:r>
+              <w:t>”)</w:t>
+            </w:r>
+            <w:r>
+              <w:t xml:space="preserve"> != null &amp;&amp; !request.getParameter(“titoloAnnuncio”).equals(“”) &amp;&amp; request.getParameter(“idAnnuncio”)&gt;=0</w:t>
             </w:r>
           </w:p>
           <w:p/>
@@ -8574,7 +8521,13 @@
               <w:t xml:space="preserve">     </w:t>
             </w:r>
             <w:r>
-              <w:t>response.getSession().getAttribute(“ListaCandidature”)!=null</w:t>
+              <w:t>response.getSession().getAttribute(“</w:t>
+            </w:r>
+            <w:r>
+              <w:t>listaCandidati</w:t>
+            </w:r>
+            <w:r>
+              <w:t>”)!=null</w:t>
             </w:r>
           </w:p>
         </w:tc>
@@ -8613,8 +8566,16 @@
           <w:sz w:val="28"/>
           <w:szCs w:val="28"/>
         </w:rPr>
-        <w:lastRenderedPageBreak/>
         <w:t>VisualizzaCandidatiServlet</w:t>
+      </w:r>
+      <w:r>
+        <w:rPr>
+          <w:b/>
+          <w:bCs/>
+          <w:sz w:val="28"/>
+          <w:szCs w:val="28"/>
+        </w:rPr>
+        <w:t>(forse da rimuovere)</w:t>
       </w:r>
     </w:p>
     <w:tbl>
@@ -9000,7 +8961,16 @@
           <w:sz w:val="28"/>
           <w:szCs w:val="28"/>
         </w:rPr>
-        <w:t>VisualizzaCurriculumServlet</w:t>
+        <w:t>DisplayCurriculum</w:t>
+      </w:r>
+      <w:r>
+        <w:rPr>
+          <w:b/>
+          <w:bCs/>
+          <w:sz w:val="28"/>
+          <w:szCs w:val="28"/>
+        </w:rPr>
+        <w:t>Servlet</w:t>
       </w:r>
     </w:p>
     <w:tbl>
@@ -9254,15 +9224,28 @@
               <w:t xml:space="preserve">  </w:t>
             </w:r>
             <w:r>
+              <w:t xml:space="preserve">Se lo sta chiedendo un inoccupato attraverso la sua pagina personale allora: </w:t>
+            </w:r>
+            <w:r>
               <w:t>request.getParameter(“</w:t>
             </w:r>
             <w:r>
-              <w:t>idUtente</w:t>
+              <w:t>utenteInoccupato</w:t>
             </w:r>
             <w:r>
               <w:t>”) !=null</w:t>
             </w:r>
           </w:p>
+          <w:p>
+            <w:r>
+              <w:t>Se lo sta chiedendo un’azienda attraverso la lettuare della lista candidati allora:</w:t>
+            </w:r>
+          </w:p>
+          <w:p>
+            <w:r>
+              <w:t>request.getParameter(“idUtente”) &gt;= 0</w:t>
+            </w:r>
+          </w:p>
           <w:p/>
         </w:tc>
       </w:tr>
@@ -9343,13 +9326,7 @@
               <w:t xml:space="preserve">     </w:t>
             </w:r>
             <w:r>
-              <w:t>response.getSession().getAttribute(“</w:t>
-            </w:r>
-            <w:r>
-              <w:t>Inoccupato”</w:t>
-            </w:r>
-            <w:r>
-              <w:t>)!=null</w:t>
+              <w:t>Viene mostrato su una nuova finistra il CV richiesto, preso dalla cartella resources</w:t>
             </w:r>
           </w:p>
         </w:tc>
@@ -9414,6 +9391,7 @@
                 <w:b/>
                 <w:bCs/>
               </w:rPr>
+              <w:lastRenderedPageBreak/>
               <w:t xml:space="preserve">Nome Classe:  </w:t>
             </w:r>
             <w:r>
@@ -9477,7 +9455,6 @@
                 <w:b/>
                 <w:bCs/>
               </w:rPr>
-              <w:lastRenderedPageBreak/>
               <w:t xml:space="preserve"> Metodi      </w:t>
             </w:r>
             <w:r>
@@ -9646,7 +9623,7 @@
               <w:t xml:space="preserve"> </w:t>
             </w:r>
             <w:r>
-              <w:t>//</w:t>
+              <w:t>request.getSession().getAttribute(“utenteAdmin”) != null</w:t>
             </w:r>
           </w:p>
           <w:p/>
@@ -9729,7 +9706,13 @@
               <w:t xml:space="preserve">     </w:t>
             </w:r>
             <w:r>
-              <w:t>response.getSession().getAttribute(“ListaSegnalazioni”)!=null</w:t>
+              <w:t>response.getSession().getAttribute(“</w:t>
+            </w:r>
+            <w:r>
+              <w:t>segnalazioni</w:t>
+            </w:r>
+            <w:r>
+              <w:t>”)!=null</w:t>
             </w:r>
           </w:p>
         </w:tc>
@@ -10027,7 +10010,13 @@
               <w:t xml:space="preserve"> </w:t>
             </w:r>
             <w:r>
-              <w:t xml:space="preserve">request.getParameter(“ricerca”) &amp;&amp; Formato ricerca: </w:t>
+              <w:t>request.getParameter(“ricerca”)</w:t>
+            </w:r>
+            <w:r>
+              <w:t>!= null</w:t>
+            </w:r>
+            <w:r>
+              <w:t xml:space="preserve"> &amp;&amp; Formato ricerca: </w:t>
             </w:r>
             <w:r>
               <w:t>[A-Z,a-z] {1,}</w:t>
@@ -10256,6 +10245,7 @@
                 <w:b/>
                 <w:bCs/>
               </w:rPr>
+              <w:lastRenderedPageBreak/>
               <w:t xml:space="preserve"> Metodi      </w:t>
             </w:r>
             <w:r>
@@ -10296,7 +10286,6 @@
                 <w:b/>
                 <w:bCs/>
               </w:rPr>
-              <w:lastRenderedPageBreak/>
               <w:t xml:space="preserve">Nome Metodo: </w:t>
             </w:r>
             <w:r>
@@ -10678,7 +10667,25 @@
           <w:sz w:val="28"/>
           <w:szCs w:val="28"/>
         </w:rPr>
-        <w:t>FilterSearchServlet</w:t>
+        <w:t>Filt</w:t>
+      </w:r>
+      <w:r>
+        <w:rPr>
+          <w:b/>
+          <w:bCs/>
+          <w:sz w:val="28"/>
+          <w:szCs w:val="28"/>
+        </w:rPr>
+        <w:t>raAnnunci</w:t>
+      </w:r>
+      <w:r>
+        <w:rPr>
+          <w:b/>
+          <w:bCs/>
+          <w:sz w:val="28"/>
+          <w:szCs w:val="28"/>
+        </w:rPr>
+        <w:t>Servlet</w:t>
       </w:r>
       <w:r>
         <w:rPr>
@@ -10873,6 +10880,7 @@
                 <w:b/>
                 <w:bCs/>
               </w:rPr>
+              <w:lastRenderedPageBreak/>
               <w:t>Pre</w:t>
             </w:r>
             <w:r>
@@ -10933,15 +10941,12 @@
               <w:t xml:space="preserve">  </w:t>
             </w:r>
             <w:r>
-              <w:t xml:space="preserve">request.getParameter(“ricercaAvanzata”) &amp;&amp; Formato ricercaAvanzata: </w:t>
-            </w:r>
-          </w:p>
-          <w:p>
-            <w:r>
-              <w:t xml:space="preserve">          [A-Z,a-z]{1,}</w:t>
-            </w:r>
-          </w:p>
-          <w:p/>
+              <w:t>request.getParameter(“</w:t>
+            </w:r>
+            <w:r>
+              <w:t>città”) != null &amp;&amp; !request.getParameter(“città”).equals(“”)  &amp;&amp; request.getParameter(“tag”) != null &amp;&amp; !request.getParameter(“tag”).equals(“”)</w:t>
+            </w:r>
+          </w:p>
         </w:tc>
       </w:tr>
       <w:tr>
@@ -11021,7 +11026,13 @@
               <w:t xml:space="preserve">     </w:t>
             </w:r>
             <w:r>
-              <w:t>request.getSession().getAttribte(“listaAnnunciAvanzata”)</w:t>
+              <w:t>request.getSession().getAttribte(“</w:t>
+            </w:r>
+            <w:r>
+              <w:t>annunci</w:t>
+            </w:r>
+            <w:r>
+              <w:t>”)</w:t>
             </w:r>
             <w:r>
               <w:t xml:space="preserve"> != null</w:t>
@@ -11651,6 +11662,7 @@
                 <w:b/>
                 <w:bCs/>
               </w:rPr>
+              <w:lastRenderedPageBreak/>
               <w:t xml:space="preserve">Nome Metodo: </w:t>
             </w:r>
             <w:r>
@@ -11802,7 +11814,6 @@
           </w:p>
           <w:p>
             <w:r>
-              <w:lastRenderedPageBreak/>
               <w:t xml:space="preserve">         request.getParameter(“Corpo”) !=null &amp;&amp;</w:t>
             </w:r>
           </w:p>
@@ -11850,7 +11861,6 @@
                 <w:b/>
                 <w:bCs/>
               </w:rPr>
-              <w:lastRenderedPageBreak/>
               <w:t>Post</w:t>
             </w:r>
             <w:r>
@@ -12332,7 +12342,25 @@
           <w:sz w:val="28"/>
           <w:szCs w:val="28"/>
         </w:rPr>
-        <w:t>VisualizzaAnnunciServlet</w:t>
+        <w:t>Visualizza</w:t>
+      </w:r>
+      <w:r>
+        <w:rPr>
+          <w:b/>
+          <w:bCs/>
+          <w:sz w:val="28"/>
+          <w:szCs w:val="28"/>
+        </w:rPr>
+        <w:t>Elenco</w:t>
+      </w:r>
+      <w:r>
+        <w:rPr>
+          <w:b/>
+          <w:bCs/>
+          <w:sz w:val="28"/>
+          <w:szCs w:val="28"/>
+        </w:rPr>
+        <w:t>AnnunciServlet</w:t>
       </w:r>
     </w:p>
     <w:tbl>
@@ -12461,6 +12489,7 @@
                 <w:b/>
                 <w:bCs/>
               </w:rPr>
+              <w:lastRenderedPageBreak/>
               <w:t xml:space="preserve">Nome Metodo: </w:t>
             </w:r>
             <w:r>
@@ -12592,6 +12621,11 @@
               <w:t>utente</w:t>
             </w:r>
             <w:r>
+              <w:t>Azienda</w:t>
+            </w:r>
+            <w:bookmarkStart w:id="0" w:name="_GoBack"/>
+            <w:bookmarkEnd w:id="0"/>
+            <w:r>
               <w:t>”) !=null</w:t>
             </w:r>
           </w:p>
@@ -12618,7 +12652,6 @@
                 <w:b/>
                 <w:bCs/>
               </w:rPr>
-              <w:lastRenderedPageBreak/>
               <w:t>Post</w:t>
             </w:r>
             <w:r>
@@ -13240,6 +13273,7 @@
                 <w:b/>
                 <w:bCs/>
               </w:rPr>
+              <w:lastRenderedPageBreak/>
               <w:t>PreCondizione</w:t>
             </w:r>
           </w:p>
@@ -13416,7 +13450,6 @@
                 <w:b/>
                 <w:bCs/>
               </w:rPr>
-              <w:lastRenderedPageBreak/>
               <w:t>Nome Classe:</w:t>
             </w:r>
             <w:r>
@@ -13932,6 +13965,7 @@
           <w:p/>
           <w:p>
             <w:r>
+              <w:lastRenderedPageBreak/>
               <w:t xml:space="preserve"> &amp;&amp; </w:t>
             </w:r>
           </w:p>
@@ -13963,6 +13997,7 @@
                 <w:b/>
                 <w:bCs/>
               </w:rPr>
+              <w:lastRenderedPageBreak/>
               <w:t>PostCondizione</w:t>
             </w:r>
           </w:p>
@@ -14452,6 +14487,7 @@
                 <w:b/>
                 <w:bCs/>
               </w:rPr>
+              <w:lastRenderedPageBreak/>
               <w:t>Nome Classe</w:t>
             </w:r>
             <w:r>
@@ -14571,7 +14607,6 @@
                 <w:b/>
                 <w:bCs/>
               </w:rPr>
-              <w:lastRenderedPageBreak/>
               <w:t>Descrizione metodo:</w:t>
             </w:r>
             <w:r>
@@ -15086,6 +15121,7 @@
           </w:tcPr>
           <w:p>
             <w:r>
+              <w:lastRenderedPageBreak/>
               <w:t>+getId(): int</w:t>
             </w:r>
           </w:p>
@@ -15141,7 +15177,6 @@
           </w:p>
           <w:p>
             <w:r>
-              <w:lastRenderedPageBreak/>
               <w:t>+setPassword (Inoccupato password): void</w:t>
             </w:r>
           </w:p>
@@ -15485,6 +15520,7 @@
           </w:p>
           <w:p>
             <w:r>
+              <w:lastRenderedPageBreak/>
               <w:t>+setPartitaIVA(String partitaIVA): void</w:t>
             </w:r>
           </w:p>
@@ -15619,7 +15655,6 @@
               </w:numPr>
             </w:pPr>
             <w:r>
-              <w:lastRenderedPageBreak/>
               <w:t>Password: String</w:t>
             </w:r>
           </w:p>
@@ -15644,7 +15679,6 @@
           </w:tcPr>
           <w:p>
             <w:r>
-              <w:lastRenderedPageBreak/>
               <w:t>+getId(): int</w:t>
             </w:r>
           </w:p>
@@ -16059,6 +16093,7 @@
           </w:p>
           <w:p>
             <w:r>
+              <w:lastRenderedPageBreak/>
               <w:t>+getTitolo(): String</w:t>
             </w:r>
           </w:p>
@@ -16117,7 +16152,6 @@
           </w:p>
           <w:p>
             <w:r>
-              <w:lastRenderedPageBreak/>
               <w:t>+setRequisiti(String requisiti): void</w:t>
             </w:r>
           </w:p>
@@ -16567,6 +16601,7 @@
               </w:numPr>
             </w:pPr>
             <w:r>
+              <w:lastRenderedPageBreak/>
               <w:t>Corpo: String</w:t>
             </w:r>
           </w:p>
@@ -16615,6 +16650,7 @@
           </w:tcPr>
           <w:p>
             <w:r>
+              <w:lastRenderedPageBreak/>
               <w:t>+getData(): Date</w:t>
             </w:r>
           </w:p>
@@ -16650,7 +16686,6 @@
           </w:p>
           <w:p>
             <w:r>
-              <w:lastRenderedPageBreak/>
               <w:t>+setTitolo(String titolo): void</w:t>
             </w:r>
           </w:p>
@@ -19821,7 +19856,7 @@
 </file>
 
 <file path=customXml/itemProps1.xml><?xml version="1.0" encoding="utf-8"?>
-<ds:datastoreItem xmlns:ds="http://schemas.openxmlformats.org/officeDocument/2006/customXml" ds:itemID="{7C04164F-C6B7-4B2F-A65A-671880B7B302}">
+<ds:datastoreItem xmlns:ds="http://schemas.openxmlformats.org/officeDocument/2006/customXml" ds:itemID="{18ACF935-D76C-462C-BBFE-9694990E16CA}">
   <ds:schemaRefs>
     <ds:schemaRef ds:uri="http://schemas.openxmlformats.org/officeDocument/2006/bibliography"/>
   </ds:schemaRefs>

</xml_diff>

<commit_message>
update class diagram & package gest bac
</commit_message>
<xml_diff>
--- a/Deliverables/ObjectDesign_EasyJob.docx
+++ b/Deliverables/ObjectDesign_EasyJob.docx
@@ -1561,55 +1561,24 @@
         <w:rPr>
           <w:b/>
           <w:bCs/>
-          <w:sz w:val="24"/>
-          <w:szCs w:val="24"/>
-        </w:rPr>
-        <w:lastRenderedPageBreak/>
-        <w:t>Package Gestione Bacheca</w:t>
-      </w:r>
-    </w:p>
-    <w:p>
-      <w:pPr>
-        <w:pStyle w:val="Paragrafoelenco"/>
-        <w:ind w:left="1800"/>
-        <w:rPr>
-          <w:b/>
-          <w:bCs/>
-          <w:sz w:val="24"/>
-          <w:szCs w:val="24"/>
-        </w:rPr>
-      </w:pPr>
-    </w:p>
-    <w:p>
-      <w:pPr>
-        <w:pStyle w:val="Paragrafoelenco"/>
-        <w:ind w:left="1800"/>
-        <w:rPr>
-          <w:b/>
-          <w:bCs/>
+          <w:noProof/>
           <w:sz w:val="28"/>
           <w:szCs w:val="28"/>
         </w:rPr>
-      </w:pPr>
-      <w:r>
-        <w:rPr>
-          <w:noProof/>
-          <w:sz w:val="24"/>
-          <w:szCs w:val="24"/>
-        </w:rPr>
+        <w:lastRenderedPageBreak/>
         <w:drawing>
-          <wp:anchor distT="0" distB="0" distL="114300" distR="114300" simplePos="0" relativeHeight="251658240" behindDoc="0" locked="0" layoutInCell="1" allowOverlap="1" wp14:anchorId="55B79F37" wp14:editId="11272486">
+          <wp:anchor distT="0" distB="0" distL="114300" distR="114300" simplePos="0" relativeHeight="251672576" behindDoc="0" locked="0" layoutInCell="1" allowOverlap="1" wp14:anchorId="5C52E3E6" wp14:editId="3016EE4C">
             <wp:simplePos x="0" y="0"/>
-            <wp:positionH relativeFrom="margin">
-              <wp:align>right</wp:align>
+            <wp:positionH relativeFrom="column">
+              <wp:posOffset>203256</wp:posOffset>
             </wp:positionH>
             <wp:positionV relativeFrom="paragraph">
-              <wp:posOffset>222</wp:posOffset>
+              <wp:posOffset>372055</wp:posOffset>
             </wp:positionV>
-            <wp:extent cx="6120130" cy="3200400"/>
-            <wp:effectExtent l="0" t="0" r="0" b="0"/>
+            <wp:extent cx="6120130" cy="3768918"/>
+            <wp:effectExtent l="0" t="0" r="0" b="3175"/>
             <wp:wrapTopAndBottom/>
-            <wp:docPr id="1" name="Immagine 1"/>
+            <wp:docPr id="2" name="Immagine 2"/>
             <wp:cNvGraphicFramePr>
               <a:graphicFrameLocks xmlns:a="http://schemas.openxmlformats.org/drawingml/2006/main" noChangeAspect="1"/>
             </wp:cNvGraphicFramePr>
@@ -1638,7 +1607,7 @@
                   <pic:spPr bwMode="auto">
                     <a:xfrm>
                       <a:off x="0" y="0"/>
-                      <a:ext cx="6120130" cy="3200400"/>
+                      <a:ext cx="6120130" cy="3768918"/>
                     </a:xfrm>
                     <a:prstGeom prst="rect">
                       <a:avLst/>
@@ -1651,15 +1620,42 @@
                 </pic:pic>
               </a:graphicData>
             </a:graphic>
-            <wp14:sizeRelH relativeFrom="margin">
-              <wp14:pctWidth>0</wp14:pctWidth>
-            </wp14:sizeRelH>
-            <wp14:sizeRelV relativeFrom="margin">
-              <wp14:pctHeight>0</wp14:pctHeight>
-            </wp14:sizeRelV>
           </wp:anchor>
         </w:drawing>
       </w:r>
+      <w:r>
+        <w:rPr>
+          <w:b/>
+          <w:bCs/>
+          <w:sz w:val="24"/>
+          <w:szCs w:val="24"/>
+        </w:rPr>
+        <w:t>Package Gestione Bacheca</w:t>
+      </w:r>
+    </w:p>
+    <w:p>
+      <w:pPr>
+        <w:pStyle w:val="Paragrafoelenco"/>
+        <w:ind w:left="1800"/>
+        <w:rPr>
+          <w:b/>
+          <w:bCs/>
+          <w:sz w:val="24"/>
+          <w:szCs w:val="24"/>
+        </w:rPr>
+      </w:pPr>
+    </w:p>
+    <w:p>
+      <w:pPr>
+        <w:pStyle w:val="Paragrafoelenco"/>
+        <w:ind w:left="1800"/>
+        <w:rPr>
+          <w:b/>
+          <w:bCs/>
+          <w:sz w:val="28"/>
+          <w:szCs w:val="28"/>
+        </w:rPr>
+      </w:pPr>
     </w:p>
     <w:p>
       <w:pPr>
@@ -19561,8 +19557,6 @@
             <w:r>
               <w:t>#</w:t>
             </w:r>
-            <w:bookmarkStart w:id="0" w:name="_GoBack"/>
-            <w:bookmarkEnd w:id="0"/>
             <w:r>
               <w:t>doGet (HttpServletRequest request, HttpServletResponse response): void</w:t>
             </w:r>
@@ -22169,13 +22163,17 @@
       </w:pPr>
       <w:r>
         <w:rPr>
+          <w:b/>
+          <w:bCs/>
           <w:noProof/>
+          <w:sz w:val="28"/>
+          <w:szCs w:val="28"/>
         </w:rPr>
         <w:drawing>
-          <wp:inline distT="0" distB="0" distL="0" distR="0" wp14:anchorId="5D817788" wp14:editId="307158F8">
+          <wp:inline distT="0" distB="0" distL="0" distR="0" wp14:anchorId="1B2DDF7F" wp14:editId="5D92F89A">
             <wp:extent cx="6120130" cy="7717155"/>
             <wp:effectExtent l="0" t="0" r="0" b="0"/>
-            <wp:docPr id="10" name="Immagine 10"/>
+            <wp:docPr id="4" name="Immagine 4"/>
             <wp:cNvGraphicFramePr>
               <a:graphicFrameLocks xmlns:a="http://schemas.openxmlformats.org/drawingml/2006/main" noChangeAspect="1"/>
             </wp:cNvGraphicFramePr>
@@ -22220,6 +22218,8 @@
           </wp:inline>
         </w:drawing>
       </w:r>
+      <w:bookmarkStart w:id="0" w:name="_GoBack"/>
+      <w:bookmarkEnd w:id="0"/>
     </w:p>
     <w:sectPr>
       <w:pgSz w:w="11906" w:h="16838"/>
@@ -24126,7 +24126,7 @@
       </w:pPr>
     </w:pPrDefault>
   </w:docDefaults>
-  <w:latentStyles w:defLockedState="0" w:defUIPriority="99" w:defSemiHidden="0" w:defUnhideWhenUsed="0" w:defQFormat="0" w:count="377">
+  <w:latentStyles w:defLockedState="0" w:defUIPriority="99" w:defSemiHidden="0" w:defUnhideWhenUsed="0" w:defQFormat="0" w:count="376">
     <w:lsdException w:name="Normal" w:uiPriority="0" w:qFormat="1"/>
     <w:lsdException w:name="heading 1" w:uiPriority="9" w:qFormat="1"/>
     <w:lsdException w:name="heading 2" w:semiHidden="1" w:uiPriority="9" w:unhideWhenUsed="1" w:qFormat="1"/>
@@ -24503,7 +24503,6 @@
     <w:lsdException w:name="Hashtag" w:semiHidden="1" w:unhideWhenUsed="1"/>
     <w:lsdException w:name="Unresolved Mention" w:semiHidden="1" w:unhideWhenUsed="1"/>
     <w:lsdException w:name="Smart Link" w:semiHidden="1" w:unhideWhenUsed="1"/>
-    <w:lsdException w:name="Smart Link Error" w:semiHidden="1" w:unhideWhenUsed="1"/>
   </w:latentStyles>
   <w:style w:type="paragraph" w:default="1" w:styleId="Normale">
     <w:name w:val="Normal"/>
@@ -24941,7 +24940,7 @@
 </file>
 
 <file path=customXml/itemProps1.xml><?xml version="1.0" encoding="utf-8"?>
-<ds:datastoreItem xmlns:ds="http://schemas.openxmlformats.org/officeDocument/2006/customXml" ds:itemID="{EF5FCD73-5AD9-4D76-BF8E-CA95E7D75AFC}">
+<ds:datastoreItem xmlns:ds="http://schemas.openxmlformats.org/officeDocument/2006/customXml" ds:itemID="{6CC5F163-E21A-45FC-B863-C73488879E34}">
   <ds:schemaRefs>
     <ds:schemaRef ds:uri="http://schemas.openxmlformats.org/officeDocument/2006/bibliography"/>
   </ds:schemaRefs>

</xml_diff>